<commit_message>
laying out subviews in annotation view
</commit_message>
<xml_diff>
--- a/BlocSpot Next Steps.docx..docx
+++ b/BlocSpot Next Steps.docx..docx
@@ -48,146 +48,8 @@
     </w:p>
     <w:p/>
     <w:p>
-      <w:r>
-        <w:t>Category View</w:t>
-      </w:r>
-    </w:p>
-    <w:p>
-      <w:pPr>
-        <w:pStyle w:val="ListParagraph"/>
-        <w:numPr>
-          <w:ilvl w:val="0"/>
-          <w:numId w:val="1"/>
-        </w:numPr>
-      </w:pPr>
-      <w:r>
-        <w:t>Get Category View to work as a Custom View:</w:t>
-      </w:r>
-    </w:p>
-    <w:p>
-      <w:pPr>
-        <w:pStyle w:val="ListParagraph"/>
-        <w:numPr>
-          <w:ilvl w:val="1"/>
-          <w:numId w:val="1"/>
-        </w:numPr>
-      </w:pPr>
-      <w:r>
-        <w:t>The fact</w:t>
-      </w:r>
-      <w:r>
-        <w:t xml:space="preserve"> that it’s a </w:t>
-      </w:r>
-      <w:proofErr w:type="spellStart"/>
-      <w:r>
-        <w:t>tableview</w:t>
-      </w:r>
-      <w:proofErr w:type="spellEnd"/>
-      <w:r>
-        <w:t xml:space="preserve"> makes it hard for me to create using the Bloc code</w:t>
-      </w:r>
-    </w:p>
-    <w:p>
-      <w:pPr>
-        <w:pStyle w:val="ListParagraph"/>
-        <w:numPr>
-          <w:ilvl w:val="1"/>
-          <w:numId w:val="1"/>
-        </w:numPr>
-      </w:pPr>
-      <w:r>
-        <w:t>Have it where new rows of different categories can be added or subtracted</w:t>
-      </w:r>
-    </w:p>
-    <w:p>
-      <w:pPr>
-        <w:pStyle w:val="ListParagraph"/>
-        <w:numPr>
-          <w:ilvl w:val="2"/>
-          <w:numId w:val="1"/>
-        </w:numPr>
-      </w:pPr>
-      <w:r>
-        <w:t>Subtracted via “swipe to delete”</w:t>
-      </w:r>
-    </w:p>
-    <w:p>
-      <w:pPr>
-        <w:pStyle w:val="ListParagraph"/>
-        <w:numPr>
-          <w:ilvl w:val="3"/>
-          <w:numId w:val="1"/>
-        </w:numPr>
-      </w:pPr>
-      <w:proofErr w:type="gramStart"/>
-      <w:r>
-        <w:t>if</w:t>
-      </w:r>
-      <w:proofErr w:type="gramEnd"/>
-      <w:r>
-        <w:t xml:space="preserve"> the category is deleted, all objects in the category’s array will be assigned to the “Not assigned” category</w:t>
-      </w:r>
-    </w:p>
-    <w:p>
-      <w:pPr>
-        <w:pStyle w:val="ListParagraph"/>
-        <w:numPr>
-          <w:ilvl w:val="2"/>
-          <w:numId w:val="1"/>
-        </w:numPr>
-      </w:pPr>
-      <w:r>
-        <w:t>Added via clicking the “+” in the upper right</w:t>
-      </w:r>
-    </w:p>
-    <w:p>
-      <w:pPr>
-        <w:pStyle w:val="ListParagraph"/>
-        <w:numPr>
-          <w:ilvl w:val="1"/>
-          <w:numId w:val="1"/>
-        </w:numPr>
-      </w:pPr>
-      <w:r>
-        <w:t>Clicking the right item on a table view cell will tell whether the list should include items from that category</w:t>
-      </w:r>
-    </w:p>
-    <w:p>
-      <w:pPr>
-        <w:pStyle w:val="ListParagraph"/>
-        <w:numPr>
-          <w:ilvl w:val="2"/>
-          <w:numId w:val="1"/>
-        </w:numPr>
-      </w:pPr>
-      <w:proofErr w:type="gramStart"/>
-      <w:r>
-        <w:t>a</w:t>
-      </w:r>
-      <w:proofErr w:type="gramEnd"/>
-      <w:r>
-        <w:t xml:space="preserve"> “check” will appear for items that are included</w:t>
-      </w:r>
-    </w:p>
-    <w:p>
-      <w:pPr>
-        <w:pStyle w:val="ListParagraph"/>
-        <w:numPr>
-          <w:ilvl w:val="2"/>
-          <w:numId w:val="1"/>
-        </w:numPr>
-      </w:pPr>
-      <w:proofErr w:type="gramStart"/>
-      <w:r>
-        <w:t>a</w:t>
-      </w:r>
-      <w:proofErr w:type="gramEnd"/>
-      <w:r>
-        <w:t xml:space="preserve"> “circle” will appear for items that shouldn’t be included</w:t>
-      </w:r>
-    </w:p>
-    <w:p/>
-    <w:p>
+      <w:bookmarkStart w:id="0" w:name="_GoBack"/>
+      <w:bookmarkEnd w:id="0"/>
       <w:r>
         <w:t>Locations List</w:t>
       </w:r>
@@ -432,80 +294,124 @@
         </w:numPr>
       </w:pPr>
       <w:r>
+        <w:t>This will be a cycle</w:t>
+      </w:r>
+    </w:p>
+    <w:p>
+      <w:pPr>
+        <w:pStyle w:val="ListParagraph"/>
+        <w:numPr>
+          <w:ilvl w:val="6"/>
+          <w:numId w:val="1"/>
+        </w:numPr>
+      </w:pPr>
+      <w:r>
+        <w:t>Do this by incrementing each time the button is pressed and then dividing by 3 and checking for the remainder</w:t>
+      </w:r>
+    </w:p>
+    <w:p>
+      <w:pPr>
+        <w:pStyle w:val="ListParagraph"/>
+        <w:numPr>
+          <w:ilvl w:val="2"/>
+          <w:numId w:val="1"/>
+        </w:numPr>
+      </w:pPr>
+      <w:r>
+        <w:t>Tapping outside of the annotation should:</w:t>
+      </w:r>
+    </w:p>
+    <w:p>
+      <w:pPr>
+        <w:pStyle w:val="ListParagraph"/>
+        <w:numPr>
+          <w:ilvl w:val="3"/>
+          <w:numId w:val="1"/>
+        </w:numPr>
+      </w:pPr>
+      <w:r>
+        <w:t xml:space="preserve">Dismiss the annotation completely if the location has not been added as a </w:t>
+      </w:r>
+      <w:proofErr w:type="spellStart"/>
+      <w:r>
+        <w:t>BlocSpot</w:t>
+      </w:r>
+      <w:proofErr w:type="spellEnd"/>
+    </w:p>
+    <w:p>
+      <w:pPr>
+        <w:pStyle w:val="ListParagraph"/>
+        <w:numPr>
+          <w:ilvl w:val="3"/>
+          <w:numId w:val="1"/>
+        </w:numPr>
+      </w:pPr>
+      <w:r>
+        <w:t xml:space="preserve">Dismiss the annotation and leave a heart in its place if it has been added as a </w:t>
+      </w:r>
+      <w:proofErr w:type="spellStart"/>
+      <w:r>
+        <w:t>BlocSpot</w:t>
+      </w:r>
+      <w:proofErr w:type="spellEnd"/>
+    </w:p>
+    <w:p>
+      <w:pPr>
+        <w:pStyle w:val="ListParagraph"/>
+        <w:numPr>
+          <w:ilvl w:val="4"/>
+          <w:numId w:val="1"/>
+        </w:numPr>
+      </w:pPr>
+      <w:r>
+        <w:t>Clicking on the heart will bring the annotation back up</w:t>
+      </w:r>
+    </w:p>
+    <w:p>
+      <w:pPr>
+        <w:pStyle w:val="ListParagraph"/>
+        <w:numPr>
+          <w:ilvl w:val="0"/>
+          <w:numId w:val="1"/>
+        </w:numPr>
+      </w:pPr>
+      <w:r>
+        <w:t xml:space="preserve">Have the “note” and “category” be editable </w:t>
+      </w:r>
+    </w:p>
+    <w:p>
+      <w:pPr>
+        <w:pStyle w:val="ListParagraph"/>
+        <w:numPr>
+          <w:ilvl w:val="1"/>
+          <w:numId w:val="1"/>
+        </w:numPr>
+      </w:pPr>
+      <w:proofErr w:type="gramStart"/>
+      <w:r>
+        <w:t>tapping</w:t>
+      </w:r>
+      <w:proofErr w:type="gramEnd"/>
+      <w:r>
+        <w:t xml:space="preserve"> the “category” will create a scroll-down menu from which a category can be reassigned</w:t>
+      </w:r>
+    </w:p>
+    <w:p>
+      <w:pPr>
+        <w:pStyle w:val="ListParagraph"/>
+        <w:numPr>
+          <w:ilvl w:val="1"/>
+          <w:numId w:val="1"/>
+        </w:numPr>
+      </w:pPr>
+      <w:proofErr w:type="gramStart"/>
+      <w:r>
         <w:lastRenderedPageBreak/>
-        <w:t>This will be a cycle</w:t>
-      </w:r>
-    </w:p>
-    <w:p>
-      <w:pPr>
-        <w:pStyle w:val="ListParagraph"/>
-        <w:numPr>
-          <w:ilvl w:val="6"/>
-          <w:numId w:val="1"/>
-        </w:numPr>
-      </w:pPr>
-      <w:r>
-        <w:t>Do this by incrementing each time the button is pressed and then dividing by 3 and checking for the remainder</w:t>
-      </w:r>
-      <w:bookmarkStart w:id="0" w:name="_GoBack"/>
-      <w:bookmarkEnd w:id="0"/>
-    </w:p>
-    <w:p>
-      <w:pPr>
-        <w:pStyle w:val="ListParagraph"/>
-        <w:numPr>
-          <w:ilvl w:val="2"/>
-          <w:numId w:val="1"/>
-        </w:numPr>
-      </w:pPr>
-      <w:r>
-        <w:t>Tapping outside of the annotation should:</w:t>
-      </w:r>
-    </w:p>
-    <w:p>
-      <w:pPr>
-        <w:pStyle w:val="ListParagraph"/>
-        <w:numPr>
-          <w:ilvl w:val="3"/>
-          <w:numId w:val="1"/>
-        </w:numPr>
-      </w:pPr>
-      <w:r>
-        <w:t xml:space="preserve">Dismiss the annotation completely if the location has not been added as a </w:t>
-      </w:r>
-      <w:proofErr w:type="spellStart"/>
-      <w:r>
-        <w:t>BlocSpot</w:t>
-      </w:r>
-      <w:proofErr w:type="spellEnd"/>
-    </w:p>
-    <w:p>
-      <w:pPr>
-        <w:pStyle w:val="ListParagraph"/>
-        <w:numPr>
-          <w:ilvl w:val="3"/>
-          <w:numId w:val="1"/>
-        </w:numPr>
-      </w:pPr>
-      <w:r>
-        <w:t xml:space="preserve">Dismiss the annotation and leave a heart in its place if it has been added as a </w:t>
-      </w:r>
-      <w:proofErr w:type="spellStart"/>
-      <w:r>
-        <w:t>BlocSpot</w:t>
-      </w:r>
-      <w:proofErr w:type="spellEnd"/>
-    </w:p>
-    <w:p>
-      <w:pPr>
-        <w:pStyle w:val="ListParagraph"/>
-        <w:numPr>
-          <w:ilvl w:val="4"/>
-          <w:numId w:val="1"/>
-        </w:numPr>
-      </w:pPr>
-      <w:r>
-        <w:t>Clicking on the heart will bring the annotation back up</w:t>
+        <w:t>tapping</w:t>
+      </w:r>
+      <w:proofErr w:type="gramEnd"/>
+      <w:r>
+        <w:t xml:space="preserve"> the note will allow the user to edit the text view</w:t>
       </w:r>
     </w:p>
     <w:p>
@@ -517,7 +423,7 @@
         </w:numPr>
       </w:pPr>
       <w:r>
-        <w:t xml:space="preserve">Have the “note” and “category” be editable </w:t>
+        <w:t>Have one of the categories be “Not assigned”</w:t>
       </w:r>
     </w:p>
     <w:p>
@@ -528,52 +434,6 @@
           <w:numId w:val="1"/>
         </w:numPr>
       </w:pPr>
-      <w:proofErr w:type="gramStart"/>
-      <w:r>
-        <w:t>tapping</w:t>
-      </w:r>
-      <w:proofErr w:type="gramEnd"/>
-      <w:r>
-        <w:t xml:space="preserve"> the “category” will create a scroll-down menu from which a category can be reassigned</w:t>
-      </w:r>
-    </w:p>
-    <w:p>
-      <w:pPr>
-        <w:pStyle w:val="ListParagraph"/>
-        <w:numPr>
-          <w:ilvl w:val="1"/>
-          <w:numId w:val="1"/>
-        </w:numPr>
-      </w:pPr>
-      <w:proofErr w:type="gramStart"/>
-      <w:r>
-        <w:t>tapping</w:t>
-      </w:r>
-      <w:proofErr w:type="gramEnd"/>
-      <w:r>
-        <w:t xml:space="preserve"> the note will allow the user to edit the text view</w:t>
-      </w:r>
-    </w:p>
-    <w:p>
-      <w:pPr>
-        <w:pStyle w:val="ListParagraph"/>
-        <w:numPr>
-          <w:ilvl w:val="0"/>
-          <w:numId w:val="1"/>
-        </w:numPr>
-      </w:pPr>
-      <w:r>
-        <w:t>Have one of the categories be “Not assigned”</w:t>
-      </w:r>
-    </w:p>
-    <w:p>
-      <w:pPr>
-        <w:pStyle w:val="ListParagraph"/>
-        <w:numPr>
-          <w:ilvl w:val="1"/>
-          <w:numId w:val="1"/>
-        </w:numPr>
-      </w:pPr>
       <w:r>
         <w:t>This will be the default category</w:t>
       </w:r>
@@ -582,18 +442,6 @@
     <w:p>
       <w:r>
         <w:t>Search View</w:t>
-      </w:r>
-    </w:p>
-    <w:p>
-      <w:pPr>
-        <w:pStyle w:val="ListParagraph"/>
-        <w:numPr>
-          <w:ilvl w:val="0"/>
-          <w:numId w:val="3"/>
-        </w:numPr>
-      </w:pPr>
-      <w:r>
-        <w:t>Have the search suggest locations after each new letter is pressed or deleted</w:t>
       </w:r>
     </w:p>
     <w:p>

</xml_diff>

<commit_message>
Made the Locations List View Controller
</commit_message>
<xml_diff>
--- a/BlocSpot Next Steps.docx..docx
+++ b/BlocSpot Next Steps.docx..docx
@@ -48,8 +48,6 @@
     </w:p>
     <w:p/>
     <w:p>
-      <w:bookmarkStart w:id="0" w:name="_GoBack"/>
-      <w:bookmarkEnd w:id="0"/>
       <w:r>
         <w:t>Locations List</w:t>
       </w:r>
@@ -178,269 +176,6 @@
     <w:p/>
     <w:p>
       <w:r>
-        <w:t>Map View</w:t>
-      </w:r>
-    </w:p>
-    <w:p>
-      <w:pPr>
-        <w:pStyle w:val="ListParagraph"/>
-        <w:numPr>
-          <w:ilvl w:val="0"/>
-          <w:numId w:val="2"/>
-        </w:numPr>
-      </w:pPr>
-      <w:r>
-        <w:t xml:space="preserve">Annotation that appears on the Map View Controller when a </w:t>
-      </w:r>
-      <w:proofErr w:type="spellStart"/>
-      <w:r>
-        <w:t>BlocSpot</w:t>
-      </w:r>
-      <w:proofErr w:type="spellEnd"/>
-      <w:r>
-        <w:t xml:space="preserve"> is pressed (Have this annotation also appear when the table view cell on the search menu is pressed.)</w:t>
-      </w:r>
-    </w:p>
-    <w:p>
-      <w:pPr>
-        <w:pStyle w:val="ListParagraph"/>
-        <w:numPr>
-          <w:ilvl w:val="0"/>
-          <w:numId w:val="1"/>
-        </w:numPr>
-      </w:pPr>
-      <w:r>
-        <w:t>Upper-right hand corner shows the state</w:t>
-      </w:r>
-    </w:p>
-    <w:p>
-      <w:pPr>
-        <w:pStyle w:val="ListParagraph"/>
-        <w:numPr>
-          <w:ilvl w:val="1"/>
-          <w:numId w:val="1"/>
-        </w:numPr>
-      </w:pPr>
-      <w:r>
-        <w:t>If looking at a new item from the search view</w:t>
-      </w:r>
-      <w:r>
-        <w:t>, have a “+”</w:t>
-      </w:r>
-    </w:p>
-    <w:p>
-      <w:pPr>
-        <w:pStyle w:val="ListParagraph"/>
-        <w:numPr>
-          <w:ilvl w:val="2"/>
-          <w:numId w:val="1"/>
-        </w:numPr>
-      </w:pPr>
-      <w:proofErr w:type="gramStart"/>
-      <w:r>
-        <w:t>if</w:t>
-      </w:r>
-      <w:proofErr w:type="gramEnd"/>
-      <w:r>
-        <w:t xml:space="preserve"> the user taps the “+” it will be added to the </w:t>
-      </w:r>
-      <w:proofErr w:type="spellStart"/>
-      <w:r>
-        <w:t>BlocSpots</w:t>
-      </w:r>
-      <w:proofErr w:type="spellEnd"/>
-      <w:r>
-        <w:t xml:space="preserve"> array, and it will change to a heart.</w:t>
-      </w:r>
-    </w:p>
-    <w:p>
-      <w:pPr>
-        <w:pStyle w:val="ListParagraph"/>
-        <w:numPr>
-          <w:ilvl w:val="3"/>
-          <w:numId w:val="1"/>
-        </w:numPr>
-      </w:pPr>
-      <w:r>
-        <w:t>If the user taps the heart again, it will change to a heart with a check mark in it, indicating that it was visited</w:t>
-      </w:r>
-    </w:p>
-    <w:p>
-      <w:pPr>
-        <w:pStyle w:val="ListParagraph"/>
-        <w:numPr>
-          <w:ilvl w:val="4"/>
-          <w:numId w:val="1"/>
-        </w:numPr>
-      </w:pPr>
-      <w:r>
-        <w:t xml:space="preserve">If the user taps it again, the “+” sign will appear, indicating that it has been removed from the </w:t>
-      </w:r>
-      <w:proofErr w:type="spellStart"/>
-      <w:r>
-        <w:t>BlocSpot</w:t>
-      </w:r>
-      <w:proofErr w:type="spellEnd"/>
-      <w:r>
-        <w:t xml:space="preserve"> array</w:t>
-      </w:r>
-    </w:p>
-    <w:p>
-      <w:pPr>
-        <w:pStyle w:val="ListParagraph"/>
-        <w:numPr>
-          <w:ilvl w:val="5"/>
-          <w:numId w:val="1"/>
-        </w:numPr>
-      </w:pPr>
-      <w:r>
-        <w:t>This will be a cycle</w:t>
-      </w:r>
-    </w:p>
-    <w:p>
-      <w:pPr>
-        <w:pStyle w:val="ListParagraph"/>
-        <w:numPr>
-          <w:ilvl w:val="6"/>
-          <w:numId w:val="1"/>
-        </w:numPr>
-      </w:pPr>
-      <w:r>
-        <w:t>Do this by incrementing each time the button is pressed and then dividing by 3 and checking for the remainder</w:t>
-      </w:r>
-    </w:p>
-    <w:p>
-      <w:pPr>
-        <w:pStyle w:val="ListParagraph"/>
-        <w:numPr>
-          <w:ilvl w:val="2"/>
-          <w:numId w:val="1"/>
-        </w:numPr>
-      </w:pPr>
-      <w:r>
-        <w:t>Tapping outside of the annotation should:</w:t>
-      </w:r>
-    </w:p>
-    <w:p>
-      <w:pPr>
-        <w:pStyle w:val="ListParagraph"/>
-        <w:numPr>
-          <w:ilvl w:val="3"/>
-          <w:numId w:val="1"/>
-        </w:numPr>
-      </w:pPr>
-      <w:r>
-        <w:t xml:space="preserve">Dismiss the annotation completely if the location has not been added as a </w:t>
-      </w:r>
-      <w:proofErr w:type="spellStart"/>
-      <w:r>
-        <w:t>BlocSpot</w:t>
-      </w:r>
-      <w:proofErr w:type="spellEnd"/>
-    </w:p>
-    <w:p>
-      <w:pPr>
-        <w:pStyle w:val="ListParagraph"/>
-        <w:numPr>
-          <w:ilvl w:val="3"/>
-          <w:numId w:val="1"/>
-        </w:numPr>
-      </w:pPr>
-      <w:r>
-        <w:t xml:space="preserve">Dismiss the annotation and leave a heart in its place if it has been added as a </w:t>
-      </w:r>
-      <w:proofErr w:type="spellStart"/>
-      <w:r>
-        <w:t>BlocSpot</w:t>
-      </w:r>
-      <w:proofErr w:type="spellEnd"/>
-    </w:p>
-    <w:p>
-      <w:pPr>
-        <w:pStyle w:val="ListParagraph"/>
-        <w:numPr>
-          <w:ilvl w:val="4"/>
-          <w:numId w:val="1"/>
-        </w:numPr>
-      </w:pPr>
-      <w:r>
-        <w:t>Clicking on the heart will bring the annotation back up</w:t>
-      </w:r>
-    </w:p>
-    <w:p>
-      <w:pPr>
-        <w:pStyle w:val="ListParagraph"/>
-        <w:numPr>
-          <w:ilvl w:val="0"/>
-          <w:numId w:val="1"/>
-        </w:numPr>
-      </w:pPr>
-      <w:r>
-        <w:t xml:space="preserve">Have the “note” and “category” be editable </w:t>
-      </w:r>
-    </w:p>
-    <w:p>
-      <w:pPr>
-        <w:pStyle w:val="ListParagraph"/>
-        <w:numPr>
-          <w:ilvl w:val="1"/>
-          <w:numId w:val="1"/>
-        </w:numPr>
-      </w:pPr>
-      <w:proofErr w:type="gramStart"/>
-      <w:r>
-        <w:t>tapping</w:t>
-      </w:r>
-      <w:proofErr w:type="gramEnd"/>
-      <w:r>
-        <w:t xml:space="preserve"> the “category” will create a scroll-down menu from which a category can be reassigned</w:t>
-      </w:r>
-    </w:p>
-    <w:p>
-      <w:pPr>
-        <w:pStyle w:val="ListParagraph"/>
-        <w:numPr>
-          <w:ilvl w:val="1"/>
-          <w:numId w:val="1"/>
-        </w:numPr>
-      </w:pPr>
-      <w:proofErr w:type="gramStart"/>
-      <w:r>
-        <w:lastRenderedPageBreak/>
-        <w:t>tapping</w:t>
-      </w:r>
-      <w:proofErr w:type="gramEnd"/>
-      <w:r>
-        <w:t xml:space="preserve"> the note will allow the user to edit the text view</w:t>
-      </w:r>
-    </w:p>
-    <w:p>
-      <w:pPr>
-        <w:pStyle w:val="ListParagraph"/>
-        <w:numPr>
-          <w:ilvl w:val="0"/>
-          <w:numId w:val="1"/>
-        </w:numPr>
-      </w:pPr>
-      <w:r>
-        <w:t>Have one of the categories be “Not assigned”</w:t>
-      </w:r>
-    </w:p>
-    <w:p>
-      <w:pPr>
-        <w:pStyle w:val="ListParagraph"/>
-        <w:numPr>
-          <w:ilvl w:val="1"/>
-          <w:numId w:val="1"/>
-        </w:numPr>
-      </w:pPr>
-      <w:r>
-        <w:t>This will be the default category</w:t>
-      </w:r>
-    </w:p>
-    <w:p/>
-    <w:p>
-      <w:r>
         <w:t>Search View</w:t>
       </w:r>
     </w:p>
@@ -462,7 +197,128 @@
       <w:proofErr w:type="spellEnd"/>
     </w:p>
     <w:p/>
+    <w:p>
+      <w:r>
+        <w:rPr>
+          <w:u w:val="single"/>
+        </w:rPr>
+        <w:t>Data Model</w:t>
+      </w:r>
+      <w:r>
+        <w:t>:</w:t>
+      </w:r>
+    </w:p>
     <w:p/>
+    <w:p>
+      <w:proofErr w:type="spellStart"/>
+      <w:r>
+        <w:t>NSMutableDictionary</w:t>
+      </w:r>
+      <w:proofErr w:type="spellEnd"/>
+      <w:r>
+        <w:t>:</w:t>
+      </w:r>
+    </w:p>
+    <w:p>
+      <w:pPr>
+        <w:pStyle w:val="ListParagraph"/>
+        <w:numPr>
+          <w:ilvl w:val="0"/>
+          <w:numId w:val="3"/>
+        </w:numPr>
+      </w:pPr>
+      <w:proofErr w:type="gramStart"/>
+      <w:r>
+        <w:t>key</w:t>
+      </w:r>
+      <w:proofErr w:type="gramEnd"/>
+      <w:r>
+        <w:t xml:space="preserve"> = name of </w:t>
+      </w:r>
+      <w:proofErr w:type="spellStart"/>
+      <w:r>
+        <w:t>BlocSpot</w:t>
+      </w:r>
+      <w:proofErr w:type="spellEnd"/>
+      <w:r>
+        <w:t xml:space="preserve"> (</w:t>
+      </w:r>
+      <w:proofErr w:type="spellStart"/>
+      <w:r>
+        <w:t>NSMutableDictionary</w:t>
+      </w:r>
+      <w:proofErr w:type="spellEnd"/>
+      <w:r>
+        <w:t>)</w:t>
+      </w:r>
+    </w:p>
+    <w:p>
+      <w:pPr>
+        <w:pStyle w:val="ListParagraph"/>
+        <w:numPr>
+          <w:ilvl w:val="1"/>
+          <w:numId w:val="3"/>
+        </w:numPr>
+      </w:pPr>
+      <w:proofErr w:type="gramStart"/>
+      <w:r>
+        <w:t>category</w:t>
+      </w:r>
+      <w:proofErr w:type="gramEnd"/>
+      <w:r>
+        <w:t xml:space="preserve"> (</w:t>
+      </w:r>
+      <w:proofErr w:type="spellStart"/>
+      <w:r>
+        <w:t>NSString</w:t>
+      </w:r>
+      <w:proofErr w:type="spellEnd"/>
+      <w:r>
+        <w:t>)</w:t>
+      </w:r>
+    </w:p>
+    <w:p>
+      <w:pPr>
+        <w:pStyle w:val="ListParagraph"/>
+        <w:numPr>
+          <w:ilvl w:val="1"/>
+          <w:numId w:val="3"/>
+        </w:numPr>
+      </w:pPr>
+      <w:r>
+        <w:t xml:space="preserve">Annotation </w:t>
+      </w:r>
+      <w:proofErr w:type="spellStart"/>
+      <w:r>
+        <w:t>Textfield</w:t>
+      </w:r>
+      <w:proofErr w:type="spellEnd"/>
+      <w:r>
+        <w:t xml:space="preserve"> Text (</w:t>
+      </w:r>
+      <w:proofErr w:type="spellStart"/>
+      <w:r>
+        <w:t>NSString</w:t>
+      </w:r>
+      <w:proofErr w:type="spellEnd"/>
+      <w:r>
+        <w:t>)</w:t>
+      </w:r>
+    </w:p>
+    <w:p>
+      <w:pPr>
+        <w:pStyle w:val="ListParagraph"/>
+        <w:numPr>
+          <w:ilvl w:val="1"/>
+          <w:numId w:val="3"/>
+        </w:numPr>
+      </w:pPr>
+      <w:r>
+        <w:t>coordinates (CLLocation?)</w:t>
+      </w:r>
+      <w:bookmarkStart w:id="0" w:name="_GoBack"/>
+      <w:bookmarkEnd w:id="0"/>
+    </w:p>
     <w:p/>
     <w:p/>
     <w:p/>
@@ -482,7 +338,7 @@
   <w:abstractNum w:abstractNumId="0">
     <w:nsid w:val="40A2414D"/>
     <w:multiLevelType w:val="hybridMultilevel"/>
-    <w:tmpl w:val="AD74AB3C"/>
+    <w:tmpl w:val="2B14EB88"/>
     <w:lvl w:ilvl="0" w:tplc="04090001">
       <w:start w:val="1"/>
       <w:numFmt w:val="bullet"/>
@@ -495,7 +351,7 @@
         <w:rFonts w:ascii="Symbol" w:hAnsi="Symbol" w:hint="default"/>
       </w:rPr>
     </w:lvl>
-    <w:lvl w:ilvl="1" w:tplc="04090003" w:tentative="1">
+    <w:lvl w:ilvl="1" w:tplc="04090003">
       <w:start w:val="1"/>
       <w:numFmt w:val="bullet"/>
       <w:lvlText w:val="o"/>

</xml_diff>